<commit_message>
re-change body for project + gva-covid app
</commit_message>
<xml_diff>
--- a/src/projects/geneva-covid/index.docx
+++ b/src/projects/geneva-covid/index.docx
@@ -90,223 +90,230 @@
         </w:rPr>
         <w:t>areas.</w:t>
       </w:r>
+    </w:p>
+    <w:p>
+      <w:pPr>
+        <w:rPr>
+          <w:sz w:val="28"/>
+          <w:lang w:val="en-US"/>
+        </w:rPr>
+      </w:pPr>
+      <w:r>
+        <w:rPr>
+          <w:sz w:val="28"/>
+          <w:lang w:val="en-US"/>
+        </w:rPr>
+        <w:t>status: featured</w:t>
+      </w:r>
+    </w:p>
+    <w:p>
+      <w:pPr>
+        <w:rPr>
+          <w:sz w:val="28"/>
+          <w:lang w:val="en-US"/>
+        </w:rPr>
+      </w:pPr>
+      <w:r>
+        <w:rPr>
+          <w:sz w:val="28"/>
+          <w:lang w:val="en-US"/>
+        </w:rPr>
+        <w:t>thumbnail: john-cameron-covid.jpg</w:t>
+      </w:r>
+    </w:p>
+    <w:p>
+      <w:pPr>
+        <w:rPr>
+          <w:sz w:val="28"/>
+          <w:lang w:val="en-US"/>
+        </w:rPr>
+      </w:pPr>
+    </w:p>
+    <w:p>
+      <w:pPr>
+        <w:rPr>
+          <w:sz w:val="28"/>
+          <w:lang w:val="en-US"/>
+        </w:rPr>
+      </w:pPr>
+      <w:r>
+        <w:rPr>
+          <w:sz w:val="28"/>
+          <w:lang w:val="en-US"/>
+        </w:rPr>
+        <w:t>[+body]</w:t>
+      </w:r>
+    </w:p>
+    <w:p>
+      <w:pPr>
+        <w:rPr>
+          <w:sz w:val="28"/>
+          <w:lang w:val="en-US"/>
+        </w:rPr>
+      </w:pPr>
+    </w:p>
+    <w:p>
+      <w:pPr>
+        <w:rPr>
+          <w:sz w:val="28"/>
+          <w:lang w:val="en-US"/>
+        </w:rPr>
+      </w:pPr>
+      <w:r>
+        <w:rPr>
+          <w:sz w:val="28"/>
+          <w:lang w:val="en-US"/>
+        </w:rPr>
+        <w:t>Right in the middle of the COVID-19 pandemic, I set out to map the places where physical distancing is next to impossible</w:t>
+      </w:r>
+      <w:r>
+        <w:rPr>
+          <w:sz w:val="28"/>
+          <w:lang w:val="en-US"/>
+        </w:rPr>
+        <w:t xml:space="preserve"> in my hometown of Geneva.</w:t>
+      </w:r>
+    </w:p>
+    <w:p>
+      <w:pPr>
+        <w:rPr>
+          <w:sz w:val="28"/>
+          <w:lang w:val="en-US"/>
+        </w:rPr>
+      </w:pPr>
+    </w:p>
+    <w:p>
+      <w:pPr>
+        <w:rPr>
+          <w:sz w:val="28"/>
+          <w:lang w:val="en-US"/>
+        </w:rPr>
+      </w:pPr>
+      <w:r>
+        <w:rPr>
+          <w:sz w:val="28"/>
+          <w:lang w:val="en-US"/>
+        </w:rPr>
+        <w:t>As people were left with more time on their hands and were forced to **queue outside** to do their shopping, the need for more public space became clear.</w:t>
+      </w:r>
+    </w:p>
+    <w:p>
+      <w:pPr>
+        <w:rPr>
+          <w:sz w:val="28"/>
+          <w:lang w:val="en-US"/>
+        </w:rPr>
+      </w:pPr>
+    </w:p>
+    <w:p>
+      <w:pPr>
+        <w:rPr>
+          <w:sz w:val="28"/>
+          <w:lang w:val="en-US"/>
+        </w:rPr>
+      </w:pPr>
+      <w:r>
+        <w:rPr>
+          <w:sz w:val="28"/>
+          <w:lang w:val="en-US"/>
+        </w:rPr>
+        <w:t>This map highlights the streets that lack public space compared to an estimated number of shoppers and walkers. It also proposes to **pedestrianize certain streets** for people to move around safely.</w:t>
+      </w:r>
+    </w:p>
+    <w:p>
+      <w:pPr>
+        <w:rPr>
+          <w:sz w:val="28"/>
+          <w:lang w:val="en-US"/>
+        </w:rPr>
+      </w:pPr>
+    </w:p>
+    <w:p>
+      <w:pPr>
+        <w:rPr>
+          <w:sz w:val="28"/>
+          <w:lang w:val="en-US"/>
+        </w:rPr>
+      </w:pPr>
+      <w:r>
+        <w:rPr>
+          <w:sz w:val="28"/>
+          <w:lang w:val="en-US"/>
+        </w:rPr>
+        <w:t>heading: Geneva's most crowded streets during the corona pandemic</w:t>
+      </w:r>
+    </w:p>
+    <w:p>
+      <w:pPr>
+        <w:rPr>
+          <w:sz w:val="28"/>
+          <w:lang w:val="en-US"/>
+        </w:rPr>
+      </w:pPr>
+    </w:p>
+    <w:p>
+      <w:pPr>
+        <w:rPr>
+          <w:sz w:val="28"/>
+          <w:lang w:val="en-US"/>
+        </w:rPr>
+      </w:pPr>
+      <w:r>
+        <w:rPr>
+          <w:sz w:val="28"/>
+          <w:lang w:val="en-US"/>
+        </w:rPr>
+        <w:t>{.</w:t>
+      </w:r>
+      <w:proofErr w:type="spellStart"/>
+      <w:r>
+        <w:rPr>
+          <w:sz w:val="28"/>
+          <w:lang w:val="en-US"/>
+        </w:rPr>
+        <w:t>iframe</w:t>
+      </w:r>
+      <w:proofErr w:type="spellEnd"/>
+      <w:r>
+        <w:rPr>
+          <w:sz w:val="28"/>
+          <w:lang w:val="en-US"/>
+        </w:rPr>
+        <w:t>}</w:t>
+      </w:r>
+    </w:p>
+    <w:p>
+      <w:pPr>
+        <w:rPr>
+          <w:sz w:val="28"/>
+          <w:lang w:val="en-US"/>
+        </w:rPr>
+      </w:pPr>
+      <w:proofErr w:type="spellStart"/>
+      <w:r>
+        <w:rPr>
+          <w:sz w:val="28"/>
+          <w:lang w:val="en-US"/>
+        </w:rPr>
+        <w:t>src</w:t>
+      </w:r>
+      <w:proofErr w:type="spellEnd"/>
+      <w:r>
+        <w:rPr>
+          <w:sz w:val="28"/>
+          <w:lang w:val="en-US"/>
+        </w:rPr>
+        <w:t xml:space="preserve">: </w:t>
+      </w:r>
+      <w:r>
+        <w:rPr>
+          <w:sz w:val="28"/>
+          <w:lang w:val="en-US"/>
+        </w:rPr>
+        <w:t>/apps/geneva-covid</w:t>
+      </w:r>
       <w:bookmarkStart w:id="0" w:name="_GoBack"/>
       <w:bookmarkEnd w:id="0"/>
-    </w:p>
-    <w:p>
-      <w:pPr>
-        <w:rPr>
-          <w:sz w:val="28"/>
-          <w:lang w:val="en-US"/>
-        </w:rPr>
-      </w:pPr>
-      <w:r>
-        <w:rPr>
-          <w:sz w:val="28"/>
-          <w:lang w:val="en-US"/>
-        </w:rPr>
-        <w:t>status: featured</w:t>
-      </w:r>
-    </w:p>
-    <w:p>
-      <w:pPr>
-        <w:rPr>
-          <w:sz w:val="28"/>
-          <w:lang w:val="en-US"/>
-        </w:rPr>
-      </w:pPr>
-      <w:r>
-        <w:rPr>
-          <w:sz w:val="28"/>
-          <w:lang w:val="en-US"/>
-        </w:rPr>
-        <w:t>thumbnail: john-cameron-covid.jpg</w:t>
-      </w:r>
-    </w:p>
-    <w:p>
-      <w:pPr>
-        <w:rPr>
-          <w:sz w:val="28"/>
-          <w:lang w:val="en-US"/>
-        </w:rPr>
-      </w:pPr>
-    </w:p>
-    <w:p>
-      <w:pPr>
-        <w:rPr>
-          <w:sz w:val="28"/>
-          <w:lang w:val="en-US"/>
-        </w:rPr>
-      </w:pPr>
-      <w:r>
-        <w:rPr>
-          <w:sz w:val="28"/>
-          <w:lang w:val="en-US"/>
-        </w:rPr>
-        <w:t>[+body]</w:t>
-      </w:r>
-    </w:p>
-    <w:p>
-      <w:pPr>
-        <w:rPr>
-          <w:sz w:val="28"/>
-          <w:lang w:val="en-US"/>
-        </w:rPr>
-      </w:pPr>
-    </w:p>
-    <w:p>
-      <w:pPr>
-        <w:rPr>
-          <w:sz w:val="28"/>
-          <w:lang w:val="en-US"/>
-        </w:rPr>
-      </w:pPr>
-      <w:r>
-        <w:rPr>
-          <w:sz w:val="28"/>
-          <w:lang w:val="en-US"/>
-        </w:rPr>
-        <w:t>Right in the middle of the COVID-19 pandemic, I set out to map the places where physical distancing is next to impossible</w:t>
-      </w:r>
-      <w:r>
-        <w:rPr>
-          <w:sz w:val="28"/>
-          <w:lang w:val="en-US"/>
-        </w:rPr>
-        <w:t xml:space="preserve"> in my hometown of Geneva.</w:t>
-      </w:r>
-    </w:p>
-    <w:p>
-      <w:pPr>
-        <w:rPr>
-          <w:sz w:val="28"/>
-          <w:lang w:val="en-US"/>
-        </w:rPr>
-      </w:pPr>
-    </w:p>
-    <w:p>
-      <w:pPr>
-        <w:rPr>
-          <w:sz w:val="28"/>
-          <w:lang w:val="en-US"/>
-        </w:rPr>
-      </w:pPr>
-      <w:r>
-        <w:rPr>
-          <w:sz w:val="28"/>
-          <w:lang w:val="en-US"/>
-        </w:rPr>
-        <w:t>As people were left with more time on their hands and were forced to **queue outside** to do their shopping, the need for more public space became clear.</w:t>
-      </w:r>
-    </w:p>
-    <w:p>
-      <w:pPr>
-        <w:rPr>
-          <w:sz w:val="28"/>
-          <w:lang w:val="en-US"/>
-        </w:rPr>
-      </w:pPr>
-    </w:p>
-    <w:p>
-      <w:pPr>
-        <w:rPr>
-          <w:sz w:val="28"/>
-          <w:lang w:val="en-US"/>
-        </w:rPr>
-      </w:pPr>
-      <w:r>
-        <w:rPr>
-          <w:sz w:val="28"/>
-          <w:lang w:val="en-US"/>
-        </w:rPr>
-        <w:t>This map highlights the streets that lack public space compared to an estimated number of shoppers and walkers. It also proposes to **pedestrianize certain streets** for people to move around safely.</w:t>
-      </w:r>
-    </w:p>
-    <w:p>
-      <w:pPr>
-        <w:rPr>
-          <w:sz w:val="28"/>
-          <w:lang w:val="en-US"/>
-        </w:rPr>
-      </w:pPr>
-    </w:p>
-    <w:p>
-      <w:pPr>
-        <w:rPr>
-          <w:sz w:val="28"/>
-          <w:lang w:val="en-US"/>
-        </w:rPr>
-      </w:pPr>
-      <w:r>
-        <w:rPr>
-          <w:sz w:val="28"/>
-          <w:lang w:val="en-US"/>
-        </w:rPr>
-        <w:t>heading: Geneva's most crowded streets during the corona pandemic</w:t>
-      </w:r>
-    </w:p>
-    <w:p>
-      <w:pPr>
-        <w:rPr>
-          <w:sz w:val="28"/>
-          <w:lang w:val="en-US"/>
-        </w:rPr>
-      </w:pPr>
-    </w:p>
-    <w:p>
-      <w:pPr>
-        <w:rPr>
-          <w:sz w:val="28"/>
-          <w:lang w:val="en-US"/>
-        </w:rPr>
-      </w:pPr>
-      <w:r>
-        <w:rPr>
-          <w:sz w:val="28"/>
-          <w:lang w:val="en-US"/>
-        </w:rPr>
-        <w:t>{.</w:t>
-      </w:r>
-      <w:proofErr w:type="spellStart"/>
-      <w:r>
-        <w:rPr>
-          <w:sz w:val="28"/>
-          <w:lang w:val="en-US"/>
-        </w:rPr>
-        <w:t>iframe</w:t>
-      </w:r>
-      <w:proofErr w:type="spellEnd"/>
-      <w:r>
-        <w:rPr>
-          <w:sz w:val="28"/>
-          <w:lang w:val="en-US"/>
-        </w:rPr>
-        <w:t>}</w:t>
-      </w:r>
-    </w:p>
-    <w:p>
-      <w:pPr>
-        <w:rPr>
-          <w:sz w:val="28"/>
-          <w:lang w:val="en-US"/>
-        </w:rPr>
-      </w:pPr>
-      <w:proofErr w:type="spellStart"/>
-      <w:r>
-        <w:rPr>
-          <w:sz w:val="28"/>
-          <w:lang w:val="en-US"/>
-        </w:rPr>
-        <w:t>src</w:t>
-      </w:r>
-      <w:proofErr w:type="spellEnd"/>
-      <w:r>
-        <w:rPr>
-          <w:sz w:val="28"/>
-          <w:lang w:val="en-US"/>
-        </w:rPr>
-        <w:t>: https://the-duck.github.io/gva-covid-distancing</w:t>
-      </w:r>
     </w:p>
     <w:p>
       <w:pPr>

</xml_diff>